<commit_message>
Task: Formatting of Changelog
</commit_message>
<xml_diff>
--- a/Change_Log.docx
+++ b/Change_Log.docx
@@ -55,7 +55,7 @@
         </w:trPr>
         <w:tc>
           <w:tcPr>
-            <w:tcW w:w="436" w:type="dxa"/>
+            <w:tcW w:w="456" w:type="dxa"/>
             <w:tcBorders>
               <w:top w:val="single" w:sz="8" w:space="0" w:color="auto"/>
               <w:left w:val="single" w:sz="8" w:space="0" w:color="auto"/>
@@ -124,7 +124,7 @@
         </w:tc>
         <w:tc>
           <w:tcPr>
-            <w:tcW w:w="2039" w:type="dxa"/>
+            <w:tcW w:w="2019" w:type="dxa"/>
             <w:tcBorders>
               <w:top w:val="single" w:sz="8" w:space="0" w:color="auto"/>
               <w:left w:val="nil"/>
@@ -163,7 +163,7 @@
         </w:trPr>
         <w:tc>
           <w:tcPr>
-            <w:tcW w:w="436" w:type="dxa"/>
+            <w:tcW w:w="456" w:type="dxa"/>
             <w:tcBorders>
               <w:top w:val="nil"/>
               <w:left w:val="single" w:sz="8" w:space="0" w:color="auto"/>
@@ -232,7 +232,7 @@
         </w:tc>
         <w:tc>
           <w:tcPr>
-            <w:tcW w:w="2039" w:type="dxa"/>
+            <w:tcW w:w="2019" w:type="dxa"/>
             <w:tcBorders>
               <w:top w:val="nil"/>
               <w:left w:val="nil"/>
@@ -271,7 +271,7 @@
         </w:trPr>
         <w:tc>
           <w:tcPr>
-            <w:tcW w:w="436" w:type="dxa"/>
+            <w:tcW w:w="456" w:type="dxa"/>
             <w:tcBorders>
               <w:top w:val="nil"/>
               <w:left w:val="single" w:sz="8" w:space="0" w:color="auto"/>
@@ -340,7 +340,7 @@
         </w:tc>
         <w:tc>
           <w:tcPr>
-            <w:tcW w:w="2039" w:type="dxa"/>
+            <w:tcW w:w="2019" w:type="dxa"/>
             <w:tcBorders>
               <w:top w:val="nil"/>
               <w:left w:val="nil"/>
@@ -379,7 +379,7 @@
         </w:trPr>
         <w:tc>
           <w:tcPr>
-            <w:tcW w:w="436" w:type="dxa"/>
+            <w:tcW w:w="456" w:type="dxa"/>
             <w:tcBorders>
               <w:top w:val="nil"/>
               <w:left w:val="single" w:sz="8" w:space="0" w:color="auto"/>
@@ -448,7 +448,7 @@
         </w:tc>
         <w:tc>
           <w:tcPr>
-            <w:tcW w:w="2039" w:type="dxa"/>
+            <w:tcW w:w="2019" w:type="dxa"/>
             <w:tcBorders>
               <w:top w:val="nil"/>
               <w:left w:val="nil"/>
@@ -487,7 +487,7 @@
         </w:trPr>
         <w:tc>
           <w:tcPr>
-            <w:tcW w:w="436" w:type="dxa"/>
+            <w:tcW w:w="456" w:type="dxa"/>
             <w:tcBorders>
               <w:top w:val="nil"/>
               <w:left w:val="single" w:sz="8" w:space="0" w:color="auto"/>
@@ -556,7 +556,7 @@
         </w:tc>
         <w:tc>
           <w:tcPr>
-            <w:tcW w:w="2039" w:type="dxa"/>
+            <w:tcW w:w="2019" w:type="dxa"/>
             <w:tcBorders>
               <w:top w:val="nil"/>
               <w:left w:val="nil"/>
@@ -595,7 +595,7 @@
         </w:trPr>
         <w:tc>
           <w:tcPr>
-            <w:tcW w:w="436" w:type="dxa"/>
+            <w:tcW w:w="456" w:type="dxa"/>
             <w:tcBorders>
               <w:top w:val="nil"/>
               <w:left w:val="single" w:sz="8" w:space="0" w:color="auto"/>
@@ -666,7 +666,7 @@
         </w:tc>
         <w:tc>
           <w:tcPr>
-            <w:tcW w:w="2039" w:type="dxa"/>
+            <w:tcW w:w="2019" w:type="dxa"/>
             <w:tcBorders>
               <w:top w:val="nil"/>
               <w:left w:val="nil"/>
@@ -705,7 +705,7 @@
         </w:trPr>
         <w:tc>
           <w:tcPr>
-            <w:tcW w:w="436" w:type="dxa"/>
+            <w:tcW w:w="456" w:type="dxa"/>
             <w:tcBorders>
               <w:top w:val="nil"/>
               <w:left w:val="single" w:sz="8" w:space="0" w:color="auto"/>
@@ -776,7 +776,7 @@
         </w:tc>
         <w:tc>
           <w:tcPr>
-            <w:tcW w:w="2039" w:type="dxa"/>
+            <w:tcW w:w="2019" w:type="dxa"/>
             <w:tcBorders>
               <w:top w:val="nil"/>
               <w:left w:val="nil"/>
@@ -815,7 +815,7 @@
         </w:trPr>
         <w:tc>
           <w:tcPr>
-            <w:tcW w:w="436" w:type="dxa"/>
+            <w:tcW w:w="456" w:type="dxa"/>
             <w:tcBorders>
               <w:top w:val="nil"/>
               <w:left w:val="single" w:sz="8" w:space="0" w:color="auto"/>
@@ -884,7 +884,7 @@
         </w:tc>
         <w:tc>
           <w:tcPr>
-            <w:tcW w:w="2039" w:type="dxa"/>
+            <w:tcW w:w="2019" w:type="dxa"/>
             <w:tcBorders>
               <w:top w:val="nil"/>
               <w:left w:val="nil"/>
@@ -923,7 +923,7 @@
         </w:trPr>
         <w:tc>
           <w:tcPr>
-            <w:tcW w:w="436" w:type="dxa"/>
+            <w:tcW w:w="456" w:type="dxa"/>
             <w:tcBorders>
               <w:top w:val="nil"/>
               <w:left w:val="single" w:sz="8" w:space="0" w:color="auto"/>
@@ -992,7 +992,7 @@
         </w:tc>
         <w:tc>
           <w:tcPr>
-            <w:tcW w:w="2039" w:type="dxa"/>
+            <w:tcW w:w="2019" w:type="dxa"/>
             <w:tcBorders>
               <w:top w:val="nil"/>
               <w:left w:val="nil"/>
@@ -1031,7 +1031,7 @@
         </w:trPr>
         <w:tc>
           <w:tcPr>
-            <w:tcW w:w="436" w:type="dxa"/>
+            <w:tcW w:w="456" w:type="dxa"/>
             <w:tcBorders>
               <w:top w:val="nil"/>
               <w:left w:val="single" w:sz="8" w:space="0" w:color="auto"/>
@@ -1102,7 +1102,7 @@
         </w:tc>
         <w:tc>
           <w:tcPr>
-            <w:tcW w:w="2039" w:type="dxa"/>
+            <w:tcW w:w="2019" w:type="dxa"/>
             <w:tcBorders>
               <w:top w:val="nil"/>
               <w:left w:val="nil"/>
@@ -1141,7 +1141,7 @@
         </w:trPr>
         <w:tc>
           <w:tcPr>
-            <w:tcW w:w="436" w:type="dxa"/>
+            <w:tcW w:w="456" w:type="dxa"/>
             <w:tcBorders>
               <w:top w:val="nil"/>
               <w:left w:val="single" w:sz="8" w:space="0" w:color="auto"/>
@@ -1212,7 +1212,7 @@
         </w:tc>
         <w:tc>
           <w:tcPr>
-            <w:tcW w:w="2039" w:type="dxa"/>
+            <w:tcW w:w="2019" w:type="dxa"/>
             <w:tcBorders>
               <w:top w:val="nil"/>
               <w:left w:val="nil"/>
@@ -1251,7 +1251,7 @@
         </w:trPr>
         <w:tc>
           <w:tcPr>
-            <w:tcW w:w="436" w:type="dxa"/>
+            <w:tcW w:w="456" w:type="dxa"/>
             <w:tcBorders>
               <w:top w:val="nil"/>
               <w:left w:val="single" w:sz="8" w:space="0" w:color="auto"/>
@@ -1320,7 +1320,7 @@
         </w:tc>
         <w:tc>
           <w:tcPr>
-            <w:tcW w:w="2039" w:type="dxa"/>
+            <w:tcW w:w="2019" w:type="dxa"/>
             <w:tcBorders>
               <w:top w:val="nil"/>
               <w:left w:val="nil"/>
@@ -1359,7 +1359,7 @@
         </w:trPr>
         <w:tc>
           <w:tcPr>
-            <w:tcW w:w="436" w:type="dxa"/>
+            <w:tcW w:w="456" w:type="dxa"/>
             <w:tcBorders>
               <w:top w:val="nil"/>
               <w:left w:val="single" w:sz="8" w:space="0" w:color="auto"/>
@@ -1428,7 +1428,7 @@
         </w:tc>
         <w:tc>
           <w:tcPr>
-            <w:tcW w:w="2039" w:type="dxa"/>
+            <w:tcW w:w="2019" w:type="dxa"/>
             <w:tcBorders>
               <w:top w:val="nil"/>
               <w:left w:val="nil"/>
@@ -1467,7 +1467,7 @@
         </w:trPr>
         <w:tc>
           <w:tcPr>
-            <w:tcW w:w="436" w:type="dxa"/>
+            <w:tcW w:w="456" w:type="dxa"/>
             <w:tcBorders>
               <w:top w:val="nil"/>
               <w:left w:val="single" w:sz="8" w:space="0" w:color="auto"/>
@@ -1536,7 +1536,7 @@
         </w:tc>
         <w:tc>
           <w:tcPr>
-            <w:tcW w:w="2039" w:type="dxa"/>
+            <w:tcW w:w="2019" w:type="dxa"/>
             <w:tcBorders>
               <w:top w:val="nil"/>
               <w:left w:val="nil"/>
@@ -1575,7 +1575,7 @@
         </w:trPr>
         <w:tc>
           <w:tcPr>
-            <w:tcW w:w="436" w:type="dxa"/>
+            <w:tcW w:w="456" w:type="dxa"/>
             <w:tcBorders>
               <w:top w:val="nil"/>
               <w:left w:val="single" w:sz="8" w:space="0" w:color="auto"/>
@@ -1646,7 +1646,7 @@
         </w:tc>
         <w:tc>
           <w:tcPr>
-            <w:tcW w:w="2039" w:type="dxa"/>
+            <w:tcW w:w="2019" w:type="dxa"/>
             <w:tcBorders>
               <w:top w:val="nil"/>
               <w:left w:val="nil"/>
@@ -1685,7 +1685,7 @@
         </w:trPr>
         <w:tc>
           <w:tcPr>
-            <w:tcW w:w="436" w:type="dxa"/>
+            <w:tcW w:w="456" w:type="dxa"/>
             <w:tcBorders>
               <w:top w:val="nil"/>
               <w:left w:val="single" w:sz="8" w:space="0" w:color="auto"/>
@@ -1756,7 +1756,7 @@
         </w:tc>
         <w:tc>
           <w:tcPr>
-            <w:tcW w:w="2039" w:type="dxa"/>
+            <w:tcW w:w="2019" w:type="dxa"/>
             <w:tcBorders>
               <w:top w:val="nil"/>
               <w:left w:val="nil"/>
@@ -1795,7 +1795,7 @@
         </w:trPr>
         <w:tc>
           <w:tcPr>
-            <w:tcW w:w="436" w:type="dxa"/>
+            <w:tcW w:w="456" w:type="dxa"/>
             <w:tcBorders>
               <w:top w:val="nil"/>
               <w:left w:val="single" w:sz="8" w:space="0" w:color="auto"/>
@@ -1864,7 +1864,7 @@
         </w:tc>
         <w:tc>
           <w:tcPr>
-            <w:tcW w:w="2039" w:type="dxa"/>
+            <w:tcW w:w="2019" w:type="dxa"/>
             <w:tcBorders>
               <w:top w:val="nil"/>
               <w:left w:val="nil"/>
@@ -1903,7 +1903,7 @@
         </w:trPr>
         <w:tc>
           <w:tcPr>
-            <w:tcW w:w="436" w:type="dxa"/>
+            <w:tcW w:w="456" w:type="dxa"/>
             <w:tcBorders>
               <w:top w:val="nil"/>
               <w:left w:val="single" w:sz="8" w:space="0" w:color="auto"/>
@@ -1972,7 +1972,7 @@
         </w:tc>
         <w:tc>
           <w:tcPr>
-            <w:tcW w:w="2039" w:type="dxa"/>
+            <w:tcW w:w="2019" w:type="dxa"/>
             <w:tcBorders>
               <w:top w:val="nil"/>
               <w:left w:val="nil"/>
@@ -2011,7 +2011,7 @@
         </w:trPr>
         <w:tc>
           <w:tcPr>
-            <w:tcW w:w="436" w:type="dxa"/>
+            <w:tcW w:w="456" w:type="dxa"/>
             <w:tcBorders>
               <w:top w:val="nil"/>
               <w:left w:val="single" w:sz="8" w:space="0" w:color="auto"/>
@@ -2080,7 +2080,7 @@
         </w:tc>
         <w:tc>
           <w:tcPr>
-            <w:tcW w:w="2039" w:type="dxa"/>
+            <w:tcW w:w="2019" w:type="dxa"/>
             <w:tcBorders>
               <w:top w:val="nil"/>
               <w:left w:val="nil"/>
@@ -2119,7 +2119,7 @@
         </w:trPr>
         <w:tc>
           <w:tcPr>
-            <w:tcW w:w="436" w:type="dxa"/>
+            <w:tcW w:w="456" w:type="dxa"/>
             <w:tcBorders>
               <w:top w:val="nil"/>
               <w:left w:val="single" w:sz="8" w:space="0" w:color="auto"/>
@@ -2190,7 +2190,7 @@
         </w:tc>
         <w:tc>
           <w:tcPr>
-            <w:tcW w:w="2039" w:type="dxa"/>
+            <w:tcW w:w="2019" w:type="dxa"/>
             <w:tcBorders>
               <w:top w:val="nil"/>
               <w:left w:val="nil"/>
@@ -2229,7 +2229,7 @@
         </w:trPr>
         <w:tc>
           <w:tcPr>
-            <w:tcW w:w="436" w:type="dxa"/>
+            <w:tcW w:w="456" w:type="dxa"/>
             <w:tcBorders>
               <w:top w:val="nil"/>
               <w:left w:val="single" w:sz="8" w:space="0" w:color="auto"/>
@@ -2300,7 +2300,7 @@
         </w:tc>
         <w:tc>
           <w:tcPr>
-            <w:tcW w:w="2039" w:type="dxa"/>
+            <w:tcW w:w="2019" w:type="dxa"/>
             <w:tcBorders>
               <w:top w:val="nil"/>
               <w:left w:val="nil"/>
@@ -2339,7 +2339,7 @@
         </w:trPr>
         <w:tc>
           <w:tcPr>
-            <w:tcW w:w="436" w:type="dxa"/>
+            <w:tcW w:w="456" w:type="dxa"/>
             <w:tcBorders>
               <w:top w:val="nil"/>
               <w:left w:val="single" w:sz="8" w:space="0" w:color="auto"/>
@@ -2409,7 +2409,7 @@
         </w:tc>
         <w:tc>
           <w:tcPr>
-            <w:tcW w:w="2039" w:type="dxa"/>
+            <w:tcW w:w="2019" w:type="dxa"/>
             <w:tcBorders>
               <w:top w:val="nil"/>
               <w:left w:val="nil"/>
@@ -2448,7 +2448,7 @@
         </w:trPr>
         <w:tc>
           <w:tcPr>
-            <w:tcW w:w="436" w:type="dxa"/>
+            <w:tcW w:w="456" w:type="dxa"/>
             <w:tcBorders>
               <w:top w:val="nil"/>
               <w:left w:val="single" w:sz="8" w:space="0" w:color="auto"/>
@@ -2517,7 +2517,7 @@
         </w:tc>
         <w:tc>
           <w:tcPr>
-            <w:tcW w:w="2039" w:type="dxa"/>
+            <w:tcW w:w="2019" w:type="dxa"/>
             <w:tcBorders>
               <w:top w:val="nil"/>
               <w:left w:val="nil"/>
@@ -2556,7 +2556,7 @@
         </w:trPr>
         <w:tc>
           <w:tcPr>
-            <w:tcW w:w="436" w:type="dxa"/>
+            <w:tcW w:w="456" w:type="dxa"/>
             <w:tcBorders>
               <w:top w:val="nil"/>
               <w:left w:val="single" w:sz="8" w:space="0" w:color="auto"/>
@@ -2625,7 +2625,7 @@
         </w:tc>
         <w:tc>
           <w:tcPr>
-            <w:tcW w:w="2039" w:type="dxa"/>
+            <w:tcW w:w="2019" w:type="dxa"/>
             <w:tcBorders>
               <w:top w:val="nil"/>
               <w:left w:val="nil"/>
@@ -2664,7 +2664,7 @@
         </w:trPr>
         <w:tc>
           <w:tcPr>
-            <w:tcW w:w="436" w:type="dxa"/>
+            <w:tcW w:w="456" w:type="dxa"/>
             <w:tcBorders>
               <w:top w:val="nil"/>
               <w:left w:val="single" w:sz="8" w:space="0" w:color="auto"/>
@@ -2735,7 +2735,7 @@
         </w:tc>
         <w:tc>
           <w:tcPr>
-            <w:tcW w:w="2039" w:type="dxa"/>
+            <w:tcW w:w="2019" w:type="dxa"/>
             <w:tcBorders>
               <w:top w:val="nil"/>
               <w:left w:val="nil"/>
@@ -2774,7 +2774,7 @@
         </w:trPr>
         <w:tc>
           <w:tcPr>
-            <w:tcW w:w="436" w:type="dxa"/>
+            <w:tcW w:w="456" w:type="dxa"/>
             <w:tcBorders>
               <w:top w:val="nil"/>
               <w:left w:val="single" w:sz="8" w:space="0" w:color="auto"/>
@@ -2845,7 +2845,7 @@
         </w:tc>
         <w:tc>
           <w:tcPr>
-            <w:tcW w:w="2039" w:type="dxa"/>
+            <w:tcW w:w="2019" w:type="dxa"/>
             <w:tcBorders>
               <w:top w:val="nil"/>
               <w:left w:val="nil"/>
@@ -2884,7 +2884,7 @@
         </w:trPr>
         <w:tc>
           <w:tcPr>
-            <w:tcW w:w="436" w:type="dxa"/>
+            <w:tcW w:w="456" w:type="dxa"/>
             <w:tcBorders>
               <w:top w:val="nil"/>
               <w:left w:val="single" w:sz="8" w:space="0" w:color="auto"/>
@@ -2953,7 +2953,7 @@
         </w:tc>
         <w:tc>
           <w:tcPr>
-            <w:tcW w:w="2039" w:type="dxa"/>
+            <w:tcW w:w="2019" w:type="dxa"/>
             <w:tcBorders>
               <w:top w:val="nil"/>
               <w:left w:val="nil"/>
@@ -2992,7 +2992,7 @@
         </w:trPr>
         <w:tc>
           <w:tcPr>
-            <w:tcW w:w="436" w:type="dxa"/>
+            <w:tcW w:w="456" w:type="dxa"/>
             <w:tcBorders>
               <w:top w:val="nil"/>
               <w:left w:val="single" w:sz="8" w:space="0" w:color="auto"/>
@@ -3061,7 +3061,7 @@
         </w:tc>
         <w:tc>
           <w:tcPr>
-            <w:tcW w:w="2039" w:type="dxa"/>
+            <w:tcW w:w="2019" w:type="dxa"/>
             <w:tcBorders>
               <w:top w:val="nil"/>
               <w:left w:val="nil"/>
@@ -3100,7 +3100,7 @@
         </w:trPr>
         <w:tc>
           <w:tcPr>
-            <w:tcW w:w="436" w:type="dxa"/>
+            <w:tcW w:w="456" w:type="dxa"/>
             <w:tcBorders>
               <w:top w:val="nil"/>
               <w:left w:val="single" w:sz="8" w:space="0" w:color="auto"/>
@@ -3169,7 +3169,7 @@
         </w:tc>
         <w:tc>
           <w:tcPr>
-            <w:tcW w:w="2039" w:type="dxa"/>
+            <w:tcW w:w="2019" w:type="dxa"/>
             <w:tcBorders>
               <w:top w:val="nil"/>
               <w:left w:val="nil"/>
@@ -3208,7 +3208,7 @@
         </w:trPr>
         <w:tc>
           <w:tcPr>
-            <w:tcW w:w="436" w:type="dxa"/>
+            <w:tcW w:w="456" w:type="dxa"/>
             <w:tcBorders>
               <w:top w:val="nil"/>
               <w:left w:val="single" w:sz="8" w:space="0" w:color="auto"/>
@@ -3279,7 +3279,7 @@
         </w:tc>
         <w:tc>
           <w:tcPr>
-            <w:tcW w:w="2039" w:type="dxa"/>
+            <w:tcW w:w="2019" w:type="dxa"/>
             <w:tcBorders>
               <w:top w:val="nil"/>
               <w:left w:val="nil"/>
@@ -3318,7 +3318,7 @@
         </w:trPr>
         <w:tc>
           <w:tcPr>
-            <w:tcW w:w="436" w:type="dxa"/>
+            <w:tcW w:w="456" w:type="dxa"/>
             <w:tcBorders>
               <w:top w:val="nil"/>
               <w:left w:val="single" w:sz="8" w:space="0" w:color="auto"/>
@@ -3389,7 +3389,7 @@
         </w:tc>
         <w:tc>
           <w:tcPr>
-            <w:tcW w:w="2039" w:type="dxa"/>
+            <w:tcW w:w="2019" w:type="dxa"/>
             <w:tcBorders>
               <w:top w:val="nil"/>
               <w:left w:val="nil"/>
@@ -3428,7 +3428,7 @@
         </w:trPr>
         <w:tc>
           <w:tcPr>
-            <w:tcW w:w="436" w:type="dxa"/>
+            <w:tcW w:w="456" w:type="dxa"/>
             <w:tcBorders>
               <w:top w:val="nil"/>
               <w:left w:val="single" w:sz="8" w:space="0" w:color="auto"/>
@@ -3497,7 +3497,7 @@
         </w:tc>
         <w:tc>
           <w:tcPr>
-            <w:tcW w:w="2039" w:type="dxa"/>
+            <w:tcW w:w="2019" w:type="dxa"/>
             <w:tcBorders>
               <w:top w:val="nil"/>
               <w:left w:val="nil"/>
@@ -3536,7 +3536,7 @@
         </w:trPr>
         <w:tc>
           <w:tcPr>
-            <w:tcW w:w="436" w:type="dxa"/>
+            <w:tcW w:w="456" w:type="dxa"/>
             <w:tcBorders>
               <w:top w:val="nil"/>
               <w:left w:val="single" w:sz="8" w:space="0" w:color="auto"/>
@@ -3605,7 +3605,7 @@
         </w:tc>
         <w:tc>
           <w:tcPr>
-            <w:tcW w:w="2039" w:type="dxa"/>
+            <w:tcW w:w="2019" w:type="dxa"/>
             <w:tcBorders>
               <w:top w:val="nil"/>
               <w:left w:val="nil"/>
@@ -3644,7 +3644,7 @@
         </w:trPr>
         <w:tc>
           <w:tcPr>
-            <w:tcW w:w="436" w:type="dxa"/>
+            <w:tcW w:w="456" w:type="dxa"/>
             <w:tcBorders>
               <w:top w:val="nil"/>
               <w:left w:val="single" w:sz="8" w:space="0" w:color="auto"/>
@@ -3713,7 +3713,7 @@
         </w:tc>
         <w:tc>
           <w:tcPr>
-            <w:tcW w:w="2039" w:type="dxa"/>
+            <w:tcW w:w="2019" w:type="dxa"/>
             <w:tcBorders>
               <w:top w:val="nil"/>
               <w:left w:val="nil"/>
@@ -3752,7 +3752,7 @@
         </w:trPr>
         <w:tc>
           <w:tcPr>
-            <w:tcW w:w="436" w:type="dxa"/>
+            <w:tcW w:w="456" w:type="dxa"/>
             <w:tcBorders>
               <w:top w:val="nil"/>
               <w:left w:val="single" w:sz="8" w:space="0" w:color="auto"/>
@@ -3823,7 +3823,7 @@
         </w:tc>
         <w:tc>
           <w:tcPr>
-            <w:tcW w:w="2039" w:type="dxa"/>
+            <w:tcW w:w="2019" w:type="dxa"/>
             <w:tcBorders>
               <w:top w:val="nil"/>
               <w:left w:val="nil"/>
@@ -3862,7 +3862,7 @@
         </w:trPr>
         <w:tc>
           <w:tcPr>
-            <w:tcW w:w="436" w:type="dxa"/>
+            <w:tcW w:w="456" w:type="dxa"/>
             <w:tcBorders>
               <w:top w:val="nil"/>
               <w:left w:val="single" w:sz="8" w:space="0" w:color="auto"/>
@@ -3933,7 +3933,7 @@
         </w:tc>
         <w:tc>
           <w:tcPr>
-            <w:tcW w:w="2039" w:type="dxa"/>
+            <w:tcW w:w="2019" w:type="dxa"/>
             <w:tcBorders>
               <w:top w:val="nil"/>
               <w:left w:val="nil"/>
@@ -3972,7 +3972,7 @@
         </w:trPr>
         <w:tc>
           <w:tcPr>
-            <w:tcW w:w="436" w:type="dxa"/>
+            <w:tcW w:w="456" w:type="dxa"/>
             <w:tcBorders>
               <w:top w:val="nil"/>
               <w:left w:val="single" w:sz="8" w:space="0" w:color="auto"/>
@@ -4041,7 +4041,7 @@
         </w:tc>
         <w:tc>
           <w:tcPr>
-            <w:tcW w:w="2039" w:type="dxa"/>
+            <w:tcW w:w="2019" w:type="dxa"/>
             <w:tcBorders>
               <w:top w:val="nil"/>
               <w:left w:val="nil"/>
@@ -4080,7 +4080,7 @@
         </w:trPr>
         <w:tc>
           <w:tcPr>
-            <w:tcW w:w="436" w:type="dxa"/>
+            <w:tcW w:w="456" w:type="dxa"/>
             <w:tcBorders>
               <w:top w:val="nil"/>
               <w:left w:val="single" w:sz="8" w:space="0" w:color="auto"/>
@@ -4149,7 +4149,7 @@
         </w:tc>
         <w:tc>
           <w:tcPr>
-            <w:tcW w:w="2039" w:type="dxa"/>
+            <w:tcW w:w="2019" w:type="dxa"/>
             <w:tcBorders>
               <w:top w:val="nil"/>
               <w:left w:val="nil"/>
@@ -4188,7 +4188,7 @@
         </w:trPr>
         <w:tc>
           <w:tcPr>
-            <w:tcW w:w="436" w:type="dxa"/>
+            <w:tcW w:w="456" w:type="dxa"/>
             <w:tcBorders>
               <w:top w:val="nil"/>
               <w:left w:val="single" w:sz="8" w:space="0" w:color="auto"/>
@@ -4257,7 +4257,7 @@
         </w:tc>
         <w:tc>
           <w:tcPr>
-            <w:tcW w:w="2039" w:type="dxa"/>
+            <w:tcW w:w="2019" w:type="dxa"/>
             <w:tcBorders>
               <w:top w:val="nil"/>
               <w:left w:val="nil"/>
@@ -4296,7 +4296,7 @@
         </w:trPr>
         <w:tc>
           <w:tcPr>
-            <w:tcW w:w="436" w:type="dxa"/>
+            <w:tcW w:w="456" w:type="dxa"/>
             <w:tcBorders>
               <w:top w:val="nil"/>
               <w:left w:val="single" w:sz="8" w:space="0" w:color="auto"/>
@@ -4367,7 +4367,7 @@
         </w:tc>
         <w:tc>
           <w:tcPr>
-            <w:tcW w:w="2039" w:type="dxa"/>
+            <w:tcW w:w="2019" w:type="dxa"/>
             <w:tcBorders>
               <w:top w:val="nil"/>
               <w:left w:val="nil"/>
@@ -4406,7 +4406,7 @@
         </w:trPr>
         <w:tc>
           <w:tcPr>
-            <w:tcW w:w="436" w:type="dxa"/>
+            <w:tcW w:w="456" w:type="dxa"/>
             <w:tcBorders>
               <w:top w:val="nil"/>
               <w:left w:val="single" w:sz="8" w:space="0" w:color="auto"/>
@@ -4477,7 +4477,7 @@
         </w:tc>
         <w:tc>
           <w:tcPr>
-            <w:tcW w:w="2039" w:type="dxa"/>
+            <w:tcW w:w="2019" w:type="dxa"/>
             <w:tcBorders>
               <w:top w:val="nil"/>
               <w:left w:val="nil"/>
@@ -4516,7 +4516,7 @@
         </w:trPr>
         <w:tc>
           <w:tcPr>
-            <w:tcW w:w="436" w:type="dxa"/>
+            <w:tcW w:w="456" w:type="dxa"/>
             <w:tcBorders>
               <w:top w:val="nil"/>
               <w:left w:val="single" w:sz="8" w:space="0" w:color="auto"/>
@@ -4587,7 +4587,7 @@
         </w:tc>
         <w:tc>
           <w:tcPr>
-            <w:tcW w:w="2039" w:type="dxa"/>
+            <w:tcW w:w="2019" w:type="dxa"/>
             <w:tcBorders>
               <w:top w:val="nil"/>
               <w:left w:val="nil"/>
@@ -4626,7 +4626,7 @@
         </w:trPr>
         <w:tc>
           <w:tcPr>
-            <w:tcW w:w="436" w:type="dxa"/>
+            <w:tcW w:w="456" w:type="dxa"/>
             <w:tcBorders>
               <w:top w:val="nil"/>
               <w:left w:val="single" w:sz="8" w:space="0" w:color="auto"/>
@@ -4697,7 +4697,7 @@
         </w:tc>
         <w:tc>
           <w:tcPr>
-            <w:tcW w:w="2039" w:type="dxa"/>
+            <w:tcW w:w="2019" w:type="dxa"/>
             <w:tcBorders>
               <w:top w:val="nil"/>
               <w:left w:val="nil"/>
@@ -4736,7 +4736,7 @@
         </w:trPr>
         <w:tc>
           <w:tcPr>
-            <w:tcW w:w="436" w:type="dxa"/>
+            <w:tcW w:w="456" w:type="dxa"/>
             <w:tcBorders>
               <w:top w:val="nil"/>
               <w:left w:val="single" w:sz="8" w:space="0" w:color="auto"/>
@@ -4805,7 +4805,7 @@
         </w:tc>
         <w:tc>
           <w:tcPr>
-            <w:tcW w:w="2039" w:type="dxa"/>
+            <w:tcW w:w="2019" w:type="dxa"/>
             <w:tcBorders>
               <w:top w:val="nil"/>
               <w:left w:val="nil"/>
@@ -4844,7 +4844,7 @@
         </w:trPr>
         <w:tc>
           <w:tcPr>
-            <w:tcW w:w="436" w:type="dxa"/>
+            <w:tcW w:w="456" w:type="dxa"/>
             <w:tcBorders>
               <w:top w:val="nil"/>
               <w:left w:val="single" w:sz="8" w:space="0" w:color="auto"/>
@@ -4913,7 +4913,7 @@
         </w:tc>
         <w:tc>
           <w:tcPr>
-            <w:tcW w:w="2039" w:type="dxa"/>
+            <w:tcW w:w="2019" w:type="dxa"/>
             <w:tcBorders>
               <w:top w:val="nil"/>
               <w:left w:val="nil"/>
@@ -4952,7 +4952,7 @@
         </w:trPr>
         <w:tc>
           <w:tcPr>
-            <w:tcW w:w="436" w:type="dxa"/>
+            <w:tcW w:w="456" w:type="dxa"/>
             <w:tcBorders>
               <w:top w:val="nil"/>
               <w:left w:val="single" w:sz="8" w:space="0" w:color="auto"/>
@@ -5022,7 +5022,7 @@
         </w:tc>
         <w:tc>
           <w:tcPr>
-            <w:tcW w:w="2039" w:type="dxa"/>
+            <w:tcW w:w="2019" w:type="dxa"/>
             <w:tcBorders>
               <w:top w:val="nil"/>
               <w:left w:val="nil"/>
@@ -5061,7 +5061,7 @@
         </w:trPr>
         <w:tc>
           <w:tcPr>
-            <w:tcW w:w="436" w:type="dxa"/>
+            <w:tcW w:w="456" w:type="dxa"/>
             <w:tcBorders>
               <w:top w:val="nil"/>
               <w:left w:val="single" w:sz="8" w:space="0" w:color="auto"/>
@@ -5132,7 +5132,7 @@
         </w:tc>
         <w:tc>
           <w:tcPr>
-            <w:tcW w:w="2039" w:type="dxa"/>
+            <w:tcW w:w="2019" w:type="dxa"/>
             <w:tcBorders>
               <w:top w:val="nil"/>
               <w:left w:val="nil"/>
@@ -5171,7 +5171,7 @@
         </w:trPr>
         <w:tc>
           <w:tcPr>
-            <w:tcW w:w="436" w:type="dxa"/>
+            <w:tcW w:w="456" w:type="dxa"/>
             <w:tcBorders>
               <w:top w:val="nil"/>
               <w:left w:val="single" w:sz="8" w:space="0" w:color="auto"/>
@@ -5242,7 +5242,7 @@
         </w:tc>
         <w:tc>
           <w:tcPr>
-            <w:tcW w:w="2039" w:type="dxa"/>
+            <w:tcW w:w="2019" w:type="dxa"/>
             <w:tcBorders>
               <w:top w:val="nil"/>
               <w:left w:val="nil"/>
@@ -5281,7 +5281,7 @@
         </w:trPr>
         <w:tc>
           <w:tcPr>
-            <w:tcW w:w="436" w:type="dxa"/>
+            <w:tcW w:w="456" w:type="dxa"/>
             <w:tcBorders>
               <w:top w:val="nil"/>
               <w:left w:val="single" w:sz="8" w:space="0" w:color="auto"/>
@@ -5352,7 +5352,7 @@
         </w:tc>
         <w:tc>
           <w:tcPr>
-            <w:tcW w:w="2039" w:type="dxa"/>
+            <w:tcW w:w="2019" w:type="dxa"/>
             <w:tcBorders>
               <w:top w:val="nil"/>
               <w:left w:val="nil"/>
@@ -5391,7 +5391,7 @@
         </w:trPr>
         <w:tc>
           <w:tcPr>
-            <w:tcW w:w="436" w:type="dxa"/>
+            <w:tcW w:w="456" w:type="dxa"/>
             <w:tcBorders>
               <w:top w:val="nil"/>
               <w:left w:val="single" w:sz="8" w:space="0" w:color="auto"/>
@@ -5462,7 +5462,7 @@
         </w:tc>
         <w:tc>
           <w:tcPr>
-            <w:tcW w:w="2039" w:type="dxa"/>
+            <w:tcW w:w="2019" w:type="dxa"/>
             <w:tcBorders>
               <w:top w:val="nil"/>
               <w:left w:val="nil"/>
@@ -5501,7 +5501,7 @@
         </w:trPr>
         <w:tc>
           <w:tcPr>
-            <w:tcW w:w="436" w:type="dxa"/>
+            <w:tcW w:w="456" w:type="dxa"/>
             <w:tcBorders>
               <w:top w:val="nil"/>
               <w:left w:val="single" w:sz="8" w:space="0" w:color="auto"/>
@@ -5572,7 +5572,7 @@
         </w:tc>
         <w:tc>
           <w:tcPr>
-            <w:tcW w:w="2039" w:type="dxa"/>
+            <w:tcW w:w="2019" w:type="dxa"/>
             <w:tcBorders>
               <w:top w:val="nil"/>
               <w:left w:val="nil"/>
@@ -5611,7 +5611,7 @@
         </w:trPr>
         <w:tc>
           <w:tcPr>
-            <w:tcW w:w="436" w:type="dxa"/>
+            <w:tcW w:w="456" w:type="dxa"/>
             <w:tcBorders>
               <w:top w:val="nil"/>
               <w:left w:val="single" w:sz="8" w:space="0" w:color="auto"/>
@@ -5682,7 +5682,7 @@
         </w:tc>
         <w:tc>
           <w:tcPr>
-            <w:tcW w:w="2039" w:type="dxa"/>
+            <w:tcW w:w="2019" w:type="dxa"/>
             <w:tcBorders>
               <w:top w:val="nil"/>
               <w:left w:val="nil"/>
@@ -5721,7 +5721,7 @@
         </w:trPr>
         <w:tc>
           <w:tcPr>
-            <w:tcW w:w="436" w:type="dxa"/>
+            <w:tcW w:w="456" w:type="dxa"/>
             <w:tcBorders>
               <w:top w:val="nil"/>
               <w:left w:val="single" w:sz="8" w:space="0" w:color="auto"/>
@@ -5792,7 +5792,7 @@
         </w:tc>
         <w:tc>
           <w:tcPr>
-            <w:tcW w:w="2039" w:type="dxa"/>
+            <w:tcW w:w="2019" w:type="dxa"/>
             <w:tcBorders>
               <w:top w:val="nil"/>
               <w:left w:val="nil"/>
@@ -5831,7 +5831,7 @@
         </w:trPr>
         <w:tc>
           <w:tcPr>
-            <w:tcW w:w="436" w:type="dxa"/>
+            <w:tcW w:w="456" w:type="dxa"/>
             <w:tcBorders>
               <w:top w:val="nil"/>
               <w:left w:val="single" w:sz="8" w:space="0" w:color="auto"/>
@@ -5902,7 +5902,7 @@
         </w:tc>
         <w:tc>
           <w:tcPr>
-            <w:tcW w:w="2039" w:type="dxa"/>
+            <w:tcW w:w="2019" w:type="dxa"/>
             <w:tcBorders>
               <w:top w:val="nil"/>
               <w:left w:val="nil"/>
@@ -5941,7 +5941,7 @@
         </w:trPr>
         <w:tc>
           <w:tcPr>
-            <w:tcW w:w="436" w:type="dxa"/>
+            <w:tcW w:w="456" w:type="dxa"/>
             <w:tcBorders>
               <w:top w:val="nil"/>
               <w:left w:val="single" w:sz="8" w:space="0" w:color="auto"/>
@@ -5949,7 +5949,7 @@
               <w:right w:val="single" w:sz="8" w:space="0" w:color="auto"/>
             </w:tcBorders>
             <w:shd w:val="clear" w:color="auto" w:fill="auto"/>
-            <w:vAlign w:val="center"/>
+            <w:vAlign w:val="bottom"/>
             <w:hideMark/>
           </w:tcPr>
           <w:p>
@@ -6010,7 +6010,7 @@
         </w:tc>
         <w:tc>
           <w:tcPr>
-            <w:tcW w:w="2039" w:type="dxa"/>
+            <w:tcW w:w="2019" w:type="dxa"/>
             <w:tcBorders>
               <w:top w:val="nil"/>
               <w:left w:val="nil"/>
@@ -6049,7 +6049,7 @@
         </w:trPr>
         <w:tc>
           <w:tcPr>
-            <w:tcW w:w="436" w:type="dxa"/>
+            <w:tcW w:w="456" w:type="dxa"/>
             <w:tcBorders>
               <w:top w:val="nil"/>
               <w:left w:val="single" w:sz="8" w:space="0" w:color="auto"/>
@@ -6057,7 +6057,7 @@
               <w:right w:val="single" w:sz="8" w:space="0" w:color="auto"/>
             </w:tcBorders>
             <w:shd w:val="clear" w:color="auto" w:fill="auto"/>
-            <w:vAlign w:val="center"/>
+            <w:vAlign w:val="bottom"/>
             <w:hideMark/>
           </w:tcPr>
           <w:p>
@@ -6078,7 +6078,7 @@
                 <w:sz w:val="24"/>
                 <w:szCs w:val="24"/>
               </w:rPr>
-              <w:t>16</w:t>
+              <w:t>56</w:t>
             </w:r>
           </w:p>
         </w:tc>
@@ -6118,7 +6118,7 @@
         </w:tc>
         <w:tc>
           <w:tcPr>
-            <w:tcW w:w="2039" w:type="dxa"/>
+            <w:tcW w:w="2019" w:type="dxa"/>
             <w:tcBorders>
               <w:top w:val="nil"/>
               <w:left w:val="nil"/>
@@ -6157,7 +6157,7 @@
         </w:trPr>
         <w:tc>
           <w:tcPr>
-            <w:tcW w:w="436" w:type="dxa"/>
+            <w:tcW w:w="456" w:type="dxa"/>
             <w:tcBorders>
               <w:top w:val="nil"/>
               <w:left w:val="single" w:sz="8" w:space="0" w:color="auto"/>
@@ -6165,7 +6165,7 @@
               <w:right w:val="single" w:sz="8" w:space="0" w:color="auto"/>
             </w:tcBorders>
             <w:shd w:val="clear" w:color="auto" w:fill="auto"/>
-            <w:vAlign w:val="center"/>
+            <w:vAlign w:val="bottom"/>
             <w:hideMark/>
           </w:tcPr>
           <w:p>
@@ -6186,7 +6186,7 @@
                 <w:sz w:val="24"/>
                 <w:szCs w:val="24"/>
               </w:rPr>
-              <w:t>17</w:t>
+              <w:t>57</w:t>
             </w:r>
           </w:p>
         </w:tc>
@@ -6226,7 +6226,7 @@
         </w:tc>
         <w:tc>
           <w:tcPr>
-            <w:tcW w:w="2039" w:type="dxa"/>
+            <w:tcW w:w="2019" w:type="dxa"/>
             <w:tcBorders>
               <w:top w:val="nil"/>
               <w:left w:val="nil"/>
@@ -6265,7 +6265,7 @@
         </w:trPr>
         <w:tc>
           <w:tcPr>
-            <w:tcW w:w="436" w:type="dxa"/>
+            <w:tcW w:w="456" w:type="dxa"/>
             <w:tcBorders>
               <w:top w:val="nil"/>
               <w:left w:val="single" w:sz="8" w:space="0" w:color="auto"/>
@@ -6273,7 +6273,7 @@
               <w:right w:val="single" w:sz="8" w:space="0" w:color="auto"/>
             </w:tcBorders>
             <w:shd w:val="clear" w:color="auto" w:fill="auto"/>
-            <w:vAlign w:val="center"/>
+            <w:vAlign w:val="bottom"/>
             <w:hideMark/>
           </w:tcPr>
           <w:p>
@@ -6294,7 +6294,7 @@
                 <w:sz w:val="24"/>
                 <w:szCs w:val="24"/>
               </w:rPr>
-              <w:t>18</w:t>
+              <w:t>58</w:t>
             </w:r>
           </w:p>
         </w:tc>
@@ -6336,7 +6336,7 @@
         </w:tc>
         <w:tc>
           <w:tcPr>
-            <w:tcW w:w="2039" w:type="dxa"/>
+            <w:tcW w:w="2019" w:type="dxa"/>
             <w:tcBorders>
               <w:top w:val="nil"/>
               <w:left w:val="nil"/>
@@ -6375,7 +6375,7 @@
         </w:trPr>
         <w:tc>
           <w:tcPr>
-            <w:tcW w:w="436" w:type="dxa"/>
+            <w:tcW w:w="456" w:type="dxa"/>
             <w:tcBorders>
               <w:top w:val="nil"/>
               <w:left w:val="single" w:sz="8" w:space="0" w:color="auto"/>
@@ -6383,7 +6383,7 @@
               <w:right w:val="single" w:sz="8" w:space="0" w:color="auto"/>
             </w:tcBorders>
             <w:shd w:val="clear" w:color="auto" w:fill="auto"/>
-            <w:vAlign w:val="center"/>
+            <w:vAlign w:val="bottom"/>
             <w:hideMark/>
           </w:tcPr>
           <w:p>
@@ -6404,7 +6404,7 @@
                 <w:sz w:val="24"/>
                 <w:szCs w:val="24"/>
               </w:rPr>
-              <w:t>19</w:t>
+              <w:t>59</w:t>
             </w:r>
           </w:p>
         </w:tc>
@@ -6446,7 +6446,7 @@
         </w:tc>
         <w:tc>
           <w:tcPr>
-            <w:tcW w:w="2039" w:type="dxa"/>
+            <w:tcW w:w="2019" w:type="dxa"/>
             <w:tcBorders>
               <w:top w:val="nil"/>
               <w:left w:val="nil"/>
@@ -6485,7 +6485,7 @@
         </w:trPr>
         <w:tc>
           <w:tcPr>
-            <w:tcW w:w="436" w:type="dxa"/>
+            <w:tcW w:w="456" w:type="dxa"/>
             <w:tcBorders>
               <w:top w:val="nil"/>
               <w:left w:val="single" w:sz="8" w:space="0" w:color="auto"/>
@@ -6493,7 +6493,7 @@
               <w:right w:val="single" w:sz="8" w:space="0" w:color="auto"/>
             </w:tcBorders>
             <w:shd w:val="clear" w:color="auto" w:fill="auto"/>
-            <w:vAlign w:val="center"/>
+            <w:vAlign w:val="bottom"/>
             <w:hideMark/>
           </w:tcPr>
           <w:p>
@@ -6514,7 +6514,7 @@
                 <w:sz w:val="24"/>
                 <w:szCs w:val="24"/>
               </w:rPr>
-              <w:t>20</w:t>
+              <w:t>60</w:t>
             </w:r>
           </w:p>
         </w:tc>
@@ -6556,7 +6556,7 @@
         </w:tc>
         <w:tc>
           <w:tcPr>
-            <w:tcW w:w="2039" w:type="dxa"/>
+            <w:tcW w:w="2019" w:type="dxa"/>
             <w:tcBorders>
               <w:top w:val="nil"/>
               <w:left w:val="nil"/>
@@ -6595,7 +6595,7 @@
         </w:trPr>
         <w:tc>
           <w:tcPr>
-            <w:tcW w:w="436" w:type="dxa"/>
+            <w:tcW w:w="456" w:type="dxa"/>
             <w:tcBorders>
               <w:top w:val="nil"/>
               <w:left w:val="single" w:sz="8" w:space="0" w:color="auto"/>
@@ -6603,7 +6603,7 @@
               <w:right w:val="single" w:sz="8" w:space="0" w:color="auto"/>
             </w:tcBorders>
             <w:shd w:val="clear" w:color="auto" w:fill="auto"/>
-            <w:vAlign w:val="center"/>
+            <w:vAlign w:val="bottom"/>
             <w:hideMark/>
           </w:tcPr>
           <w:p>
@@ -6624,7 +6624,7 @@
                 <w:sz w:val="24"/>
                 <w:szCs w:val="24"/>
               </w:rPr>
-              <w:t>21</w:t>
+              <w:t>61</w:t>
             </w:r>
           </w:p>
         </w:tc>
@@ -6686,7 +6686,7 @@
         </w:tc>
         <w:tc>
           <w:tcPr>
-            <w:tcW w:w="2039" w:type="dxa"/>
+            <w:tcW w:w="2019" w:type="dxa"/>
             <w:tcBorders>
               <w:top w:val="nil"/>
               <w:left w:val="nil"/>
@@ -6725,7 +6725,7 @@
         </w:trPr>
         <w:tc>
           <w:tcPr>
-            <w:tcW w:w="436" w:type="dxa"/>
+            <w:tcW w:w="456" w:type="dxa"/>
             <w:tcBorders>
               <w:top w:val="nil"/>
               <w:left w:val="single" w:sz="8" w:space="0" w:color="auto"/>
@@ -6733,7 +6733,7 @@
               <w:right w:val="single" w:sz="8" w:space="0" w:color="auto"/>
             </w:tcBorders>
             <w:shd w:val="clear" w:color="auto" w:fill="auto"/>
-            <w:vAlign w:val="center"/>
+            <w:vAlign w:val="bottom"/>
             <w:hideMark/>
           </w:tcPr>
           <w:p>
@@ -6754,7 +6754,7 @@
                 <w:sz w:val="24"/>
                 <w:szCs w:val="24"/>
               </w:rPr>
-              <w:t>22</w:t>
+              <w:t>62</w:t>
             </w:r>
           </w:p>
         </w:tc>
@@ -6796,7 +6796,7 @@
         </w:tc>
         <w:tc>
           <w:tcPr>
-            <w:tcW w:w="2039" w:type="dxa"/>
+            <w:tcW w:w="2019" w:type="dxa"/>
             <w:tcBorders>
               <w:top w:val="nil"/>
               <w:left w:val="nil"/>
@@ -6835,7 +6835,7 @@
         </w:trPr>
         <w:tc>
           <w:tcPr>
-            <w:tcW w:w="436" w:type="dxa"/>
+            <w:tcW w:w="456" w:type="dxa"/>
             <w:tcBorders>
               <w:top w:val="nil"/>
               <w:left w:val="single" w:sz="8" w:space="0" w:color="auto"/>
@@ -6843,7 +6843,7 @@
               <w:right w:val="single" w:sz="8" w:space="0" w:color="auto"/>
             </w:tcBorders>
             <w:shd w:val="clear" w:color="auto" w:fill="auto"/>
-            <w:vAlign w:val="center"/>
+            <w:vAlign w:val="bottom"/>
             <w:hideMark/>
           </w:tcPr>
           <w:p>
@@ -6864,7 +6864,7 @@
                 <w:sz w:val="24"/>
                 <w:szCs w:val="24"/>
               </w:rPr>
-              <w:t>23</w:t>
+              <w:t>63</w:t>
             </w:r>
           </w:p>
         </w:tc>
@@ -6906,7 +6906,7 @@
         </w:tc>
         <w:tc>
           <w:tcPr>
-            <w:tcW w:w="2039" w:type="dxa"/>
+            <w:tcW w:w="2019" w:type="dxa"/>
             <w:tcBorders>
               <w:top w:val="nil"/>
               <w:left w:val="nil"/>
@@ -6945,7 +6945,7 @@
         </w:trPr>
         <w:tc>
           <w:tcPr>
-            <w:tcW w:w="436" w:type="dxa"/>
+            <w:tcW w:w="456" w:type="dxa"/>
             <w:tcBorders>
               <w:top w:val="nil"/>
               <w:left w:val="single" w:sz="8" w:space="0" w:color="auto"/>
@@ -6953,7 +6953,7 @@
               <w:right w:val="single" w:sz="8" w:space="0" w:color="auto"/>
             </w:tcBorders>
             <w:shd w:val="clear" w:color="auto" w:fill="auto"/>
-            <w:vAlign w:val="center"/>
+            <w:vAlign w:val="bottom"/>
             <w:hideMark/>
           </w:tcPr>
           <w:p>
@@ -6974,7 +6974,7 @@
                 <w:sz w:val="24"/>
                 <w:szCs w:val="24"/>
               </w:rPr>
-              <w:t>24</w:t>
+              <w:t>64</w:t>
             </w:r>
           </w:p>
         </w:tc>
@@ -7016,7 +7016,7 @@
         </w:tc>
         <w:tc>
           <w:tcPr>
-            <w:tcW w:w="2039" w:type="dxa"/>
+            <w:tcW w:w="2019" w:type="dxa"/>
             <w:tcBorders>
               <w:top w:val="nil"/>
               <w:left w:val="nil"/>
@@ -7055,7 +7055,7 @@
         </w:trPr>
         <w:tc>
           <w:tcPr>
-            <w:tcW w:w="436" w:type="dxa"/>
+            <w:tcW w:w="456" w:type="dxa"/>
             <w:tcBorders>
               <w:top w:val="nil"/>
               <w:left w:val="single" w:sz="8" w:space="0" w:color="auto"/>
@@ -7063,7 +7063,7 @@
               <w:right w:val="single" w:sz="8" w:space="0" w:color="auto"/>
             </w:tcBorders>
             <w:shd w:val="clear" w:color="auto" w:fill="auto"/>
-            <w:vAlign w:val="center"/>
+            <w:vAlign w:val="bottom"/>
             <w:hideMark/>
           </w:tcPr>
           <w:p>
@@ -7084,7 +7084,7 @@
                 <w:sz w:val="24"/>
                 <w:szCs w:val="24"/>
               </w:rPr>
-              <w:t>25</w:t>
+              <w:t>65</w:t>
             </w:r>
           </w:p>
         </w:tc>
@@ -7126,7 +7126,7 @@
         </w:tc>
         <w:tc>
           <w:tcPr>
-            <w:tcW w:w="2039" w:type="dxa"/>
+            <w:tcW w:w="2019" w:type="dxa"/>
             <w:tcBorders>
               <w:top w:val="nil"/>
               <w:left w:val="nil"/>
@@ -7165,7 +7165,7 @@
         </w:trPr>
         <w:tc>
           <w:tcPr>
-            <w:tcW w:w="436" w:type="dxa"/>
+            <w:tcW w:w="456" w:type="dxa"/>
             <w:tcBorders>
               <w:top w:val="nil"/>
               <w:left w:val="single" w:sz="8" w:space="0" w:color="auto"/>
@@ -7173,7 +7173,7 @@
               <w:right w:val="single" w:sz="8" w:space="0" w:color="auto"/>
             </w:tcBorders>
             <w:shd w:val="clear" w:color="auto" w:fill="auto"/>
-            <w:vAlign w:val="center"/>
+            <w:vAlign w:val="bottom"/>
             <w:hideMark/>
           </w:tcPr>
           <w:p>
@@ -7194,7 +7194,7 @@
                 <w:sz w:val="24"/>
                 <w:szCs w:val="24"/>
               </w:rPr>
-              <w:t>26</w:t>
+              <w:t>66</w:t>
             </w:r>
           </w:p>
         </w:tc>
@@ -7236,7 +7236,7 @@
         </w:tc>
         <w:tc>
           <w:tcPr>
-            <w:tcW w:w="2039" w:type="dxa"/>
+            <w:tcW w:w="2019" w:type="dxa"/>
             <w:tcBorders>
               <w:top w:val="nil"/>
               <w:left w:val="nil"/>
@@ -7275,7 +7275,7 @@
         </w:trPr>
         <w:tc>
           <w:tcPr>
-            <w:tcW w:w="436" w:type="dxa"/>
+            <w:tcW w:w="456" w:type="dxa"/>
             <w:tcBorders>
               <w:top w:val="nil"/>
               <w:left w:val="single" w:sz="8" w:space="0" w:color="auto"/>
@@ -7283,7 +7283,7 @@
               <w:right w:val="single" w:sz="8" w:space="0" w:color="auto"/>
             </w:tcBorders>
             <w:shd w:val="clear" w:color="auto" w:fill="auto"/>
-            <w:vAlign w:val="center"/>
+            <w:vAlign w:val="bottom"/>
             <w:hideMark/>
           </w:tcPr>
           <w:p>
@@ -7304,7 +7304,7 @@
                 <w:sz w:val="24"/>
                 <w:szCs w:val="24"/>
               </w:rPr>
-              <w:t>27</w:t>
+              <w:t>67</w:t>
             </w:r>
           </w:p>
         </w:tc>
@@ -7346,7 +7346,7 @@
         </w:tc>
         <w:tc>
           <w:tcPr>
-            <w:tcW w:w="2039" w:type="dxa"/>
+            <w:tcW w:w="2019" w:type="dxa"/>
             <w:tcBorders>
               <w:top w:val="nil"/>
               <w:left w:val="nil"/>
@@ -7385,7 +7385,7 @@
         </w:trPr>
         <w:tc>
           <w:tcPr>
-            <w:tcW w:w="436" w:type="dxa"/>
+            <w:tcW w:w="456" w:type="dxa"/>
             <w:tcBorders>
               <w:top w:val="nil"/>
               <w:left w:val="single" w:sz="8" w:space="0" w:color="auto"/>
@@ -7393,7 +7393,7 @@
               <w:right w:val="single" w:sz="8" w:space="0" w:color="auto"/>
             </w:tcBorders>
             <w:shd w:val="clear" w:color="auto" w:fill="auto"/>
-            <w:vAlign w:val="center"/>
+            <w:vAlign w:val="bottom"/>
             <w:hideMark/>
           </w:tcPr>
           <w:p>
@@ -7414,7 +7414,7 @@
                 <w:sz w:val="24"/>
                 <w:szCs w:val="24"/>
               </w:rPr>
-              <w:t>28</w:t>
+              <w:t>68</w:t>
             </w:r>
           </w:p>
         </w:tc>
@@ -7454,7 +7454,7 @@
         </w:tc>
         <w:tc>
           <w:tcPr>
-            <w:tcW w:w="2039" w:type="dxa"/>
+            <w:tcW w:w="2019" w:type="dxa"/>
             <w:tcBorders>
               <w:top w:val="nil"/>
               <w:left w:val="nil"/>
@@ -7493,7 +7493,7 @@
         </w:trPr>
         <w:tc>
           <w:tcPr>
-            <w:tcW w:w="436" w:type="dxa"/>
+            <w:tcW w:w="456" w:type="dxa"/>
             <w:tcBorders>
               <w:top w:val="nil"/>
               <w:left w:val="single" w:sz="8" w:space="0" w:color="auto"/>
@@ -7501,7 +7501,7 @@
               <w:right w:val="single" w:sz="8" w:space="0" w:color="auto"/>
             </w:tcBorders>
             <w:shd w:val="clear" w:color="auto" w:fill="auto"/>
-            <w:vAlign w:val="center"/>
+            <w:vAlign w:val="bottom"/>
             <w:hideMark/>
           </w:tcPr>
           <w:p>
@@ -7522,7 +7522,7 @@
                 <w:sz w:val="24"/>
                 <w:szCs w:val="24"/>
               </w:rPr>
-              <w:t>29</w:t>
+              <w:t>69</w:t>
             </w:r>
           </w:p>
         </w:tc>
@@ -7562,7 +7562,7 @@
         </w:tc>
         <w:tc>
           <w:tcPr>
-            <w:tcW w:w="2039" w:type="dxa"/>
+            <w:tcW w:w="2019" w:type="dxa"/>
             <w:tcBorders>
               <w:top w:val="nil"/>
               <w:left w:val="nil"/>
@@ -7601,7 +7601,7 @@
         </w:trPr>
         <w:tc>
           <w:tcPr>
-            <w:tcW w:w="436" w:type="dxa"/>
+            <w:tcW w:w="456" w:type="dxa"/>
             <w:tcBorders>
               <w:top w:val="nil"/>
               <w:left w:val="single" w:sz="8" w:space="0" w:color="auto"/>
@@ -7609,7 +7609,7 @@
               <w:right w:val="single" w:sz="8" w:space="0" w:color="auto"/>
             </w:tcBorders>
             <w:shd w:val="clear" w:color="auto" w:fill="auto"/>
-            <w:vAlign w:val="center"/>
+            <w:vAlign w:val="bottom"/>
             <w:hideMark/>
           </w:tcPr>
           <w:p>
@@ -7631,7 +7631,7 @@
                 <w:szCs w:val="24"/>
               </w:rPr>
               <w:lastRenderedPageBreak/>
-              <w:t>30</w:t>
+              <w:t>70</w:t>
             </w:r>
           </w:p>
         </w:tc>
@@ -7671,7 +7671,7 @@
         </w:tc>
         <w:tc>
           <w:tcPr>
-            <w:tcW w:w="2039" w:type="dxa"/>
+            <w:tcW w:w="2019" w:type="dxa"/>
             <w:tcBorders>
               <w:top w:val="nil"/>
               <w:left w:val="nil"/>
@@ -7710,7 +7710,7 @@
         </w:trPr>
         <w:tc>
           <w:tcPr>
-            <w:tcW w:w="436" w:type="dxa"/>
+            <w:tcW w:w="456" w:type="dxa"/>
             <w:vMerge w:val="restart"/>
             <w:tcBorders>
               <w:top w:val="nil"/>
@@ -7719,7 +7719,7 @@
               <w:right w:val="single" w:sz="8" w:space="0" w:color="auto"/>
             </w:tcBorders>
             <w:shd w:val="clear" w:color="auto" w:fill="auto"/>
-            <w:vAlign w:val="center"/>
+            <w:vAlign w:val="bottom"/>
             <w:hideMark/>
           </w:tcPr>
           <w:p>
@@ -7740,7 +7740,7 @@
                 <w:sz w:val="24"/>
                 <w:szCs w:val="24"/>
               </w:rPr>
-              <w:t>31</w:t>
+              <w:t>71</w:t>
             </w:r>
           </w:p>
         </w:tc>
@@ -7833,7 +7833,7 @@
         </w:tc>
         <w:tc>
           <w:tcPr>
-            <w:tcW w:w="2039" w:type="dxa"/>
+            <w:tcW w:w="2019" w:type="dxa"/>
             <w:vMerge w:val="restart"/>
             <w:tcBorders>
               <w:top w:val="nil"/>
@@ -7873,7 +7873,7 @@
         </w:trPr>
         <w:tc>
           <w:tcPr>
-            <w:tcW w:w="436" w:type="dxa"/>
+            <w:tcW w:w="456" w:type="dxa"/>
             <w:vMerge/>
             <w:tcBorders>
               <w:top w:val="nil"/>
@@ -7881,12 +7881,13 @@
               <w:bottom w:val="single" w:sz="8" w:space="0" w:color="000000"/>
               <w:right w:val="single" w:sz="8" w:space="0" w:color="auto"/>
             </w:tcBorders>
-            <w:vAlign w:val="center"/>
-            <w:hideMark/>
-          </w:tcPr>
-          <w:p>
-            <w:pPr>
-              <w:spacing w:after="0" w:line="240" w:lineRule="auto"/>
+            <w:vAlign w:val="bottom"/>
+            <w:hideMark/>
+          </w:tcPr>
+          <w:p>
+            <w:pPr>
+              <w:spacing w:after="0" w:line="240" w:lineRule="auto"/>
+              <w:jc w:val="center"/>
               <w:rPr>
                 <w:rFonts w:ascii="Times New Roman" w:eastAsia="Times New Roman" w:hAnsi="Times New Roman" w:cs="Times New Roman"/>
                 <w:color w:val="000000" w:themeColor="text1"/>
@@ -7923,7 +7924,7 @@
         </w:tc>
         <w:tc>
           <w:tcPr>
-            <w:tcW w:w="2039" w:type="dxa"/>
+            <w:tcW w:w="2019" w:type="dxa"/>
             <w:vMerge/>
             <w:tcBorders>
               <w:top w:val="nil"/>
@@ -7953,7 +7954,7 @@
         </w:trPr>
         <w:tc>
           <w:tcPr>
-            <w:tcW w:w="436" w:type="dxa"/>
+            <w:tcW w:w="456" w:type="dxa"/>
             <w:tcBorders>
               <w:top w:val="nil"/>
               <w:left w:val="single" w:sz="8" w:space="0" w:color="auto"/>
@@ -7961,7 +7962,7 @@
               <w:right w:val="single" w:sz="8" w:space="0" w:color="auto"/>
             </w:tcBorders>
             <w:shd w:val="clear" w:color="auto" w:fill="auto"/>
-            <w:vAlign w:val="center"/>
+            <w:vAlign w:val="bottom"/>
             <w:hideMark/>
           </w:tcPr>
           <w:p>
@@ -7982,7 +7983,7 @@
                 <w:sz w:val="24"/>
                 <w:szCs w:val="24"/>
               </w:rPr>
-              <w:t>32</w:t>
+              <w:t>72</w:t>
             </w:r>
           </w:p>
         </w:tc>
@@ -8024,7 +8025,7 @@
         </w:tc>
         <w:tc>
           <w:tcPr>
-            <w:tcW w:w="2039" w:type="dxa"/>
+            <w:tcW w:w="2019" w:type="dxa"/>
             <w:tcBorders>
               <w:top w:val="nil"/>
               <w:left w:val="nil"/>
@@ -8063,7 +8064,7 @@
         </w:trPr>
         <w:tc>
           <w:tcPr>
-            <w:tcW w:w="436" w:type="dxa"/>
+            <w:tcW w:w="456" w:type="dxa"/>
             <w:tcBorders>
               <w:top w:val="nil"/>
               <w:left w:val="single" w:sz="8" w:space="0" w:color="auto"/>
@@ -8071,7 +8072,7 @@
               <w:right w:val="single" w:sz="8" w:space="0" w:color="auto"/>
             </w:tcBorders>
             <w:shd w:val="clear" w:color="auto" w:fill="auto"/>
-            <w:vAlign w:val="center"/>
+            <w:vAlign w:val="bottom"/>
             <w:hideMark/>
           </w:tcPr>
           <w:p>
@@ -8092,7 +8093,7 @@
                 <w:sz w:val="24"/>
                 <w:szCs w:val="24"/>
               </w:rPr>
-              <w:t>33</w:t>
+              <w:t>73</w:t>
             </w:r>
           </w:p>
         </w:tc>
@@ -8134,7 +8135,7 @@
         </w:tc>
         <w:tc>
           <w:tcPr>
-            <w:tcW w:w="2039" w:type="dxa"/>
+            <w:tcW w:w="2019" w:type="dxa"/>
             <w:tcBorders>
               <w:top w:val="nil"/>
               <w:left w:val="nil"/>
@@ -8173,7 +8174,7 @@
         </w:trPr>
         <w:tc>
           <w:tcPr>
-            <w:tcW w:w="436" w:type="dxa"/>
+            <w:tcW w:w="456" w:type="dxa"/>
             <w:tcBorders>
               <w:top w:val="nil"/>
               <w:left w:val="single" w:sz="8" w:space="0" w:color="auto"/>
@@ -8181,7 +8182,7 @@
               <w:right w:val="single" w:sz="8" w:space="0" w:color="auto"/>
             </w:tcBorders>
             <w:shd w:val="clear" w:color="auto" w:fill="auto"/>
-            <w:vAlign w:val="center"/>
+            <w:vAlign w:val="bottom"/>
             <w:hideMark/>
           </w:tcPr>
           <w:p>
@@ -8202,7 +8203,7 @@
                 <w:sz w:val="24"/>
                 <w:szCs w:val="24"/>
               </w:rPr>
-              <w:t>34</w:t>
+              <w:t>74</w:t>
             </w:r>
           </w:p>
         </w:tc>
@@ -8244,7 +8245,7 @@
         </w:tc>
         <w:tc>
           <w:tcPr>
-            <w:tcW w:w="2039" w:type="dxa"/>
+            <w:tcW w:w="2019" w:type="dxa"/>
             <w:tcBorders>
               <w:top w:val="nil"/>
               <w:left w:val="nil"/>
@@ -8283,7 +8284,7 @@
         </w:trPr>
         <w:tc>
           <w:tcPr>
-            <w:tcW w:w="436" w:type="dxa"/>
+            <w:tcW w:w="456" w:type="dxa"/>
             <w:tcBorders>
               <w:top w:val="nil"/>
               <w:left w:val="single" w:sz="8" w:space="0" w:color="auto"/>
@@ -8291,7 +8292,7 @@
               <w:right w:val="single" w:sz="8" w:space="0" w:color="auto"/>
             </w:tcBorders>
             <w:shd w:val="clear" w:color="auto" w:fill="auto"/>
-            <w:vAlign w:val="center"/>
+            <w:vAlign w:val="bottom"/>
             <w:hideMark/>
           </w:tcPr>
           <w:p>
@@ -8312,7 +8313,7 @@
                 <w:sz w:val="24"/>
                 <w:szCs w:val="24"/>
               </w:rPr>
-              <w:t>35</w:t>
+              <w:t>75</w:t>
             </w:r>
           </w:p>
         </w:tc>
@@ -8354,7 +8355,7 @@
         </w:tc>
         <w:tc>
           <w:tcPr>
-            <w:tcW w:w="2039" w:type="dxa"/>
+            <w:tcW w:w="2019" w:type="dxa"/>
             <w:tcBorders>
               <w:top w:val="nil"/>
               <w:left w:val="nil"/>
@@ -8393,7 +8394,7 @@
         </w:trPr>
         <w:tc>
           <w:tcPr>
-            <w:tcW w:w="436" w:type="dxa"/>
+            <w:tcW w:w="456" w:type="dxa"/>
             <w:tcBorders>
               <w:top w:val="nil"/>
               <w:left w:val="single" w:sz="8" w:space="0" w:color="auto"/>
@@ -8401,7 +8402,7 @@
               <w:right w:val="single" w:sz="8" w:space="0" w:color="auto"/>
             </w:tcBorders>
             <w:shd w:val="clear" w:color="auto" w:fill="auto"/>
-            <w:vAlign w:val="center"/>
+            <w:vAlign w:val="bottom"/>
             <w:hideMark/>
           </w:tcPr>
           <w:p>
@@ -8422,7 +8423,7 @@
                 <w:sz w:val="24"/>
                 <w:szCs w:val="24"/>
               </w:rPr>
-              <w:t>36</w:t>
+              <w:t>76</w:t>
             </w:r>
           </w:p>
         </w:tc>
@@ -8464,7 +8465,7 @@
         </w:tc>
         <w:tc>
           <w:tcPr>
-            <w:tcW w:w="2039" w:type="dxa"/>
+            <w:tcW w:w="2019" w:type="dxa"/>
             <w:tcBorders>
               <w:top w:val="nil"/>
               <w:left w:val="nil"/>
@@ -8503,7 +8504,7 @@
         </w:trPr>
         <w:tc>
           <w:tcPr>
-            <w:tcW w:w="436" w:type="dxa"/>
+            <w:tcW w:w="456" w:type="dxa"/>
             <w:tcBorders>
               <w:top w:val="nil"/>
               <w:left w:val="single" w:sz="8" w:space="0" w:color="auto"/>
@@ -8511,7 +8512,7 @@
               <w:right w:val="single" w:sz="8" w:space="0" w:color="auto"/>
             </w:tcBorders>
             <w:shd w:val="clear" w:color="auto" w:fill="auto"/>
-            <w:vAlign w:val="center"/>
+            <w:vAlign w:val="bottom"/>
             <w:hideMark/>
           </w:tcPr>
           <w:p>
@@ -8532,7 +8533,7 @@
                 <w:sz w:val="24"/>
                 <w:szCs w:val="24"/>
               </w:rPr>
-              <w:t>37</w:t>
+              <w:t>77</w:t>
             </w:r>
           </w:p>
         </w:tc>
@@ -8594,7 +8595,7 @@
         </w:tc>
         <w:tc>
           <w:tcPr>
-            <w:tcW w:w="2039" w:type="dxa"/>
+            <w:tcW w:w="2019" w:type="dxa"/>
             <w:tcBorders>
               <w:top w:val="nil"/>
               <w:left w:val="nil"/>
@@ -8633,7 +8634,7 @@
         </w:trPr>
         <w:tc>
           <w:tcPr>
-            <w:tcW w:w="436" w:type="dxa"/>
+            <w:tcW w:w="456" w:type="dxa"/>
             <w:tcBorders>
               <w:top w:val="nil"/>
               <w:left w:val="single" w:sz="8" w:space="0" w:color="auto"/>
@@ -8641,7 +8642,7 @@
               <w:right w:val="single" w:sz="8" w:space="0" w:color="auto"/>
             </w:tcBorders>
             <w:shd w:val="clear" w:color="auto" w:fill="auto"/>
-            <w:vAlign w:val="center"/>
+            <w:vAlign w:val="bottom"/>
             <w:hideMark/>
           </w:tcPr>
           <w:p>
@@ -8662,7 +8663,7 @@
                 <w:sz w:val="24"/>
                 <w:szCs w:val="24"/>
               </w:rPr>
-              <w:t>38</w:t>
+              <w:t>78</w:t>
             </w:r>
           </w:p>
         </w:tc>
@@ -8702,7 +8703,7 @@
         </w:tc>
         <w:tc>
           <w:tcPr>
-            <w:tcW w:w="2039" w:type="dxa"/>
+            <w:tcW w:w="2019" w:type="dxa"/>
             <w:tcBorders>
               <w:top w:val="nil"/>
               <w:left w:val="nil"/>
@@ -8741,7 +8742,7 @@
         </w:trPr>
         <w:tc>
           <w:tcPr>
-            <w:tcW w:w="436" w:type="dxa"/>
+            <w:tcW w:w="456" w:type="dxa"/>
             <w:tcBorders>
               <w:top w:val="nil"/>
               <w:left w:val="single" w:sz="8" w:space="0" w:color="auto"/>
@@ -8749,26 +8750,27 @@
               <w:right w:val="single" w:sz="8" w:space="0" w:color="auto"/>
             </w:tcBorders>
             <w:shd w:val="clear" w:color="auto" w:fill="auto"/>
-            <w:vAlign w:val="center"/>
-          </w:tcPr>
-          <w:p>
-            <w:pPr>
-              <w:spacing w:after="0" w:line="240" w:lineRule="auto"/>
-              <w:rPr>
-                <w:rFonts w:ascii="Times New Roman" w:eastAsia="Times New Roman" w:hAnsi="Times New Roman" w:cs="Times New Roman"/>
-                <w:color w:val="000000" w:themeColor="text1"/>
-                <w:sz w:val="24"/>
-                <w:szCs w:val="24"/>
-              </w:rPr>
-            </w:pPr>
-            <w:r>
-              <w:rPr>
-                <w:rFonts w:ascii="Times New Roman" w:eastAsia="Times New Roman" w:hAnsi="Times New Roman" w:cs="Times New Roman"/>
-                <w:color w:val="000000" w:themeColor="text1"/>
-                <w:sz w:val="24"/>
-                <w:szCs w:val="24"/>
-              </w:rPr>
-              <w:t>39</w:t>
+            <w:vAlign w:val="bottom"/>
+          </w:tcPr>
+          <w:p>
+            <w:pPr>
+              <w:spacing w:after="0" w:line="240" w:lineRule="auto"/>
+              <w:jc w:val="center"/>
+              <w:rPr>
+                <w:rFonts w:ascii="Times New Roman" w:eastAsia="Times New Roman" w:hAnsi="Times New Roman" w:cs="Times New Roman"/>
+                <w:color w:val="000000" w:themeColor="text1"/>
+                <w:sz w:val="24"/>
+                <w:szCs w:val="24"/>
+              </w:rPr>
+            </w:pPr>
+            <w:r>
+              <w:rPr>
+                <w:rFonts w:ascii="Times New Roman" w:eastAsia="Times New Roman" w:hAnsi="Times New Roman" w:cs="Times New Roman"/>
+                <w:color w:val="000000" w:themeColor="text1"/>
+                <w:sz w:val="24"/>
+                <w:szCs w:val="24"/>
+              </w:rPr>
+              <w:t>79</w:t>
             </w:r>
           </w:p>
         </w:tc>
@@ -8807,7 +8809,7 @@
         </w:tc>
         <w:tc>
           <w:tcPr>
-            <w:tcW w:w="2039" w:type="dxa"/>
+            <w:tcW w:w="2019" w:type="dxa"/>
             <w:tcBorders>
               <w:top w:val="nil"/>
               <w:left w:val="nil"/>
@@ -8845,7 +8847,7 @@
         </w:trPr>
         <w:tc>
           <w:tcPr>
-            <w:tcW w:w="436" w:type="dxa"/>
+            <w:tcW w:w="456" w:type="dxa"/>
             <w:tcBorders>
               <w:top w:val="nil"/>
               <w:left w:val="single" w:sz="8" w:space="0" w:color="auto"/>
@@ -8853,7 +8855,7 @@
               <w:right w:val="single" w:sz="8" w:space="0" w:color="auto"/>
             </w:tcBorders>
             <w:shd w:val="clear" w:color="auto" w:fill="auto"/>
-            <w:vAlign w:val="center"/>
+            <w:vAlign w:val="bottom"/>
             <w:hideMark/>
           </w:tcPr>
           <w:p>
@@ -8874,7 +8876,7 @@
                 <w:sz w:val="24"/>
                 <w:szCs w:val="24"/>
               </w:rPr>
-              <w:t>40</w:t>
+              <w:t>80</w:t>
             </w:r>
           </w:p>
         </w:tc>
@@ -8915,7 +8917,7 @@
         </w:tc>
         <w:tc>
           <w:tcPr>
-            <w:tcW w:w="2039" w:type="dxa"/>
+            <w:tcW w:w="2019" w:type="dxa"/>
             <w:tcBorders>
               <w:top w:val="nil"/>
               <w:left w:val="nil"/>
@@ -8953,7 +8955,7 @@
         </w:trPr>
         <w:tc>
           <w:tcPr>
-            <w:tcW w:w="436" w:type="dxa"/>
+            <w:tcW w:w="456" w:type="dxa"/>
             <w:tcBorders>
               <w:top w:val="nil"/>
               <w:left w:val="single" w:sz="8" w:space="0" w:color="auto"/>
@@ -8961,7 +8963,7 @@
               <w:right w:val="single" w:sz="8" w:space="0" w:color="auto"/>
             </w:tcBorders>
             <w:shd w:val="clear" w:color="auto" w:fill="auto"/>
-            <w:vAlign w:val="center"/>
+            <w:vAlign w:val="bottom"/>
             <w:hideMark/>
           </w:tcPr>
           <w:p>
@@ -8982,7 +8984,7 @@
                 <w:sz w:val="24"/>
                 <w:szCs w:val="24"/>
               </w:rPr>
-              <w:t>41</w:t>
+              <w:t>81</w:t>
             </w:r>
           </w:p>
         </w:tc>
@@ -9023,7 +9025,7 @@
         </w:tc>
         <w:tc>
           <w:tcPr>
-            <w:tcW w:w="2039" w:type="dxa"/>
+            <w:tcW w:w="2019" w:type="dxa"/>
             <w:tcBorders>
               <w:top w:val="nil"/>
               <w:left w:val="nil"/>
@@ -9060,7 +9062,7 @@
         </w:trPr>
         <w:tc>
           <w:tcPr>
-            <w:tcW w:w="436" w:type="dxa"/>
+            <w:tcW w:w="456" w:type="dxa"/>
             <w:tcBorders>
               <w:top w:val="nil"/>
               <w:left w:val="single" w:sz="8" w:space="0" w:color="auto"/>
@@ -9068,7 +9070,7 @@
               <w:right w:val="single" w:sz="8" w:space="0" w:color="auto"/>
             </w:tcBorders>
             <w:shd w:val="clear" w:color="auto" w:fill="auto"/>
-            <w:vAlign w:val="center"/>
+            <w:vAlign w:val="bottom"/>
             <w:hideMark/>
           </w:tcPr>
           <w:p>
@@ -9089,7 +9091,7 @@
                 <w:sz w:val="24"/>
                 <w:szCs w:val="24"/>
               </w:rPr>
-              <w:t>42</w:t>
+              <w:t>82</w:t>
             </w:r>
           </w:p>
         </w:tc>
@@ -9128,7 +9130,7 @@
         </w:tc>
         <w:tc>
           <w:tcPr>
-            <w:tcW w:w="2039" w:type="dxa"/>
+            <w:tcW w:w="2019" w:type="dxa"/>
             <w:tcBorders>
               <w:top w:val="nil"/>
               <w:left w:val="nil"/>
@@ -9165,7 +9167,7 @@
         </w:trPr>
         <w:tc>
           <w:tcPr>
-            <w:tcW w:w="436" w:type="dxa"/>
+            <w:tcW w:w="456" w:type="dxa"/>
             <w:tcBorders>
               <w:top w:val="nil"/>
               <w:left w:val="single" w:sz="8" w:space="0" w:color="auto"/>
@@ -9173,7 +9175,7 @@
               <w:right w:val="single" w:sz="8" w:space="0" w:color="auto"/>
             </w:tcBorders>
             <w:shd w:val="clear" w:color="auto" w:fill="auto"/>
-            <w:vAlign w:val="center"/>
+            <w:vAlign w:val="bottom"/>
             <w:hideMark/>
           </w:tcPr>
           <w:p>
@@ -9194,7 +9196,7 @@
                 <w:sz w:val="24"/>
                 <w:szCs w:val="24"/>
               </w:rPr>
-              <w:t>43</w:t>
+              <w:t>83</w:t>
             </w:r>
           </w:p>
         </w:tc>
@@ -9227,22 +9229,13 @@
                 <w:sz w:val="24"/>
                 <w:szCs w:val="24"/>
               </w:rPr>
-              <w:t xml:space="preserve"> Made Final changes to the </w:t>
-            </w:r>
-            <w:r>
-              <w:rPr>
-                <w:rFonts w:ascii="Times New Roman" w:eastAsia="Times New Roman" w:hAnsi="Times New Roman" w:cs="Times New Roman"/>
-                <w:color w:val="000000" w:themeColor="text1"/>
-                <w:sz w:val="24"/>
-                <w:szCs w:val="24"/>
-              </w:rPr>
-              <w:t>branch</w:t>
-            </w:r>
-          </w:p>
-        </w:tc>
-        <w:tc>
-          <w:tcPr>
-            <w:tcW w:w="2039" w:type="dxa"/>
+              <w:t> Made Final changes to the branch</w:t>
+            </w:r>
+          </w:p>
+        </w:tc>
+        <w:tc>
+          <w:tcPr>
+            <w:tcW w:w="2019" w:type="dxa"/>
             <w:tcBorders>
               <w:top w:val="nil"/>
               <w:left w:val="nil"/>
@@ -9279,7 +9272,7 @@
         </w:trPr>
         <w:tc>
           <w:tcPr>
-            <w:tcW w:w="436" w:type="dxa"/>
+            <w:tcW w:w="456" w:type="dxa"/>
             <w:tcBorders>
               <w:top w:val="nil"/>
               <w:left w:val="single" w:sz="8" w:space="0" w:color="auto"/>
@@ -9287,7 +9280,7 @@
               <w:right w:val="single" w:sz="8" w:space="0" w:color="auto"/>
             </w:tcBorders>
             <w:shd w:val="clear" w:color="auto" w:fill="auto"/>
-            <w:vAlign w:val="center"/>
+            <w:vAlign w:val="bottom"/>
             <w:hideMark/>
           </w:tcPr>
           <w:p>
@@ -9308,7 +9301,7 @@
                 <w:sz w:val="24"/>
                 <w:szCs w:val="24"/>
               </w:rPr>
-              <w:t>44</w:t>
+              <w:t>84</w:t>
             </w:r>
           </w:p>
         </w:tc>
@@ -9347,7 +9340,7 @@
         </w:tc>
         <w:tc>
           <w:tcPr>
-            <w:tcW w:w="2039" w:type="dxa"/>
+            <w:tcW w:w="2019" w:type="dxa"/>
             <w:tcBorders>
               <w:top w:val="nil"/>
               <w:left w:val="nil"/>
@@ -9384,7 +9377,7 @@
         </w:trPr>
         <w:tc>
           <w:tcPr>
-            <w:tcW w:w="436" w:type="dxa"/>
+            <w:tcW w:w="456" w:type="dxa"/>
             <w:tcBorders>
               <w:top w:val="single" w:sz="4" w:space="0" w:color="auto"/>
               <w:left w:val="single" w:sz="4" w:space="0" w:color="auto"/>
@@ -9392,7 +9385,7 @@
               <w:right w:val="single" w:sz="8" w:space="0" w:color="auto"/>
             </w:tcBorders>
             <w:shd w:val="clear" w:color="auto" w:fill="auto"/>
-            <w:vAlign w:val="center"/>
+            <w:vAlign w:val="bottom"/>
           </w:tcPr>
           <w:p>
             <w:pPr>
@@ -9412,7 +9405,7 @@
                 <w:sz w:val="24"/>
                 <w:szCs w:val="24"/>
               </w:rPr>
-              <w:t>45</w:t>
+              <w:t>85</w:t>
             </w:r>
           </w:p>
         </w:tc>
@@ -9451,7 +9444,7 @@
         </w:tc>
         <w:tc>
           <w:tcPr>
-            <w:tcW w:w="2039" w:type="dxa"/>
+            <w:tcW w:w="2019" w:type="dxa"/>
             <w:tcBorders>
               <w:top w:val="single" w:sz="4" w:space="0" w:color="auto"/>
               <w:left w:val="nil"/>
@@ -9489,7 +9482,7 @@
         </w:trPr>
         <w:tc>
           <w:tcPr>
-            <w:tcW w:w="436" w:type="dxa"/>
+            <w:tcW w:w="456" w:type="dxa"/>
             <w:tcBorders>
               <w:top w:val="single" w:sz="4" w:space="0" w:color="auto"/>
               <w:left w:val="single" w:sz="4" w:space="0" w:color="auto"/>
@@ -9497,7 +9490,7 @@
               <w:right w:val="single" w:sz="8" w:space="0" w:color="auto"/>
             </w:tcBorders>
             <w:shd w:val="clear" w:color="auto" w:fill="auto"/>
-            <w:vAlign w:val="center"/>
+            <w:vAlign w:val="bottom"/>
           </w:tcPr>
           <w:p>
             <w:pPr>
@@ -9517,7 +9510,7 @@
                 <w:sz w:val="24"/>
                 <w:szCs w:val="24"/>
               </w:rPr>
-              <w:t>46</w:t>
+              <w:t>86</w:t>
             </w:r>
           </w:p>
         </w:tc>
@@ -9556,7 +9549,7 @@
         </w:tc>
         <w:tc>
           <w:tcPr>
-            <w:tcW w:w="2039" w:type="dxa"/>
+            <w:tcW w:w="2019" w:type="dxa"/>
             <w:tcBorders>
               <w:top w:val="single" w:sz="4" w:space="0" w:color="auto"/>
               <w:left w:val="nil"/>
@@ -10172,6 +10165,7 @@
   <w:style w:type="character" w:default="1" w:styleId="DefaultParagraphFont">
     <w:name w:val="Default Paragraph Font"/>
     <w:uiPriority w:val="1"/>
+    <w:semiHidden/>
     <w:unhideWhenUsed/>
   </w:style>
   <w:style w:type="table" w:default="1" w:styleId="TableNormal">

</xml_diff>